<commit_message>
qr link viewing bug fixed
</commit_message>
<xml_diff>
--- a/Read Me.docx
+++ b/Read Me.docx
@@ -48,13 +48,22 @@
         </w:numPr>
       </w:pPr>
       <w:r>
-        <w:t xml:space="preserve">All the users have `password` as their account </w:t>
+        <w:t>All the users have `password` as their account password.</w:t>
+      </w:r>
+    </w:p>
+    <w:p>
+      <w:pPr>
+        <w:pStyle w:val="ListParagraph"/>
+        <w:numPr>
+          <w:ilvl w:val="0"/>
+          <w:numId w:val="2"/>
+        </w:numPr>
+      </w:pPr>
+      <w:r>
+        <w:t>For proper use of ReCaptcha and QR code, Internet connection is required as they depend on Online-based API.</w:t>
       </w:r>
       <w:bookmarkStart w:id="0" w:name="_GoBack"/>
       <w:bookmarkEnd w:id="0"/>
-      <w:r>
-        <w:t>password.</w:t>
-      </w:r>
     </w:p>
     <w:p>
       <w:pPr>

</xml_diff>